<commit_message>
quelques modifs doc utilisateur et audit
</commit_message>
<xml_diff>
--- a/Audit - étape 3/Audit.docx
+++ b/Audit - étape 3/Audit.docx
@@ -13,6 +13,7 @@
           <w:docPartUnique/>
         </w:docPartObj>
       </w:sdtPr>
+      <w:sdtEndPr/>
       <w:sdtContent>
         <w:p>
           <w:pPr>
@@ -23,7 +24,6 @@
           <w:r>
             <w:rPr>
               <w:noProof/>
-              <w:lang w:val="fr-FR"/>
             </w:rPr>
             <mc:AlternateContent>
               <mc:Choice Requires="wpg">
@@ -635,6 +635,7 @@
                                     <w:dataBinding w:prefixMappings="xmlns:ns0='http://purl.org/dc/elements/1.1/' xmlns:ns1='http://schemas.openxmlformats.org/package/2006/metadata/core-properties' " w:xpath="/ns1:coreProperties[1]/ns0:title[1]" w:storeItemID="{6C3C8BC8-F283-45AE-878A-BAB7291924A1}"/>
                                     <w:text/>
                                   </w:sdtPr>
+                                  <w:sdtEndPr/>
                                   <w:sdtContent>
                                     <w:p>
                                       <w:pPr>
@@ -673,6 +674,7 @@
                                     <w:dataBinding w:prefixMappings="xmlns:ns0='http://purl.org/dc/elements/1.1/' xmlns:ns1='http://schemas.openxmlformats.org/package/2006/metadata/core-properties' " w:xpath="/ns1:coreProperties[1]/ns0:subject[1]" w:storeItemID="{6C3C8BC8-F283-45AE-878A-BAB7291924A1}"/>
                                     <w:text/>
                                   </w:sdtPr>
+                                  <w:sdtEndPr/>
                                   <w:sdtContent>
                                     <w:p>
                                       <w:pPr>
@@ -777,6 +779,7 @@
                               <w:dataBinding w:prefixMappings="xmlns:ns0='http://purl.org/dc/elements/1.1/' xmlns:ns1='http://schemas.openxmlformats.org/package/2006/metadata/core-properties' " w:xpath="/ns1:coreProperties[1]/ns0:title[1]" w:storeItemID="{6C3C8BC8-F283-45AE-878A-BAB7291924A1}"/>
                               <w:text/>
                             </w:sdtPr>
+                            <w:sdtEndPr/>
                             <w:sdtContent>
                               <w:p>
                                 <w:pPr>
@@ -815,6 +818,7 @@
                               <w:dataBinding w:prefixMappings="xmlns:ns0='http://purl.org/dc/elements/1.1/' xmlns:ns1='http://schemas.openxmlformats.org/package/2006/metadata/core-properties' " w:xpath="/ns1:coreProperties[1]/ns0:subject[1]" w:storeItemID="{6C3C8BC8-F283-45AE-878A-BAB7291924A1}"/>
                               <w:text/>
                             </w:sdtPr>
+                            <w:sdtEndPr/>
                             <w:sdtContent>
                               <w:p>
                                 <w:pPr>
@@ -1770,8 +1774,199 @@
         </w:rPr>
         <w:t>Ne pas utiliser jQuery mais plutôt un framework tel que Vue, ou si les fonctionnalités sont simples, directement vanilla JS. Ceci évitera le chargement d’une librairie. Les navigateurs ont maintenant une compatibilité plus performante et couvrir IE n’est pas nécessairement utile.</w:t>
       </w:r>
+    </w:p>
+    <w:p>
+      <w:pPr>
+        <w:pStyle w:val="ListParagraph"/>
+        <w:rPr>
+          <w:lang w:val="fr-FR"/>
+        </w:rPr>
+      </w:pPr>
+    </w:p>
+    <w:p>
+      <w:pPr>
+        <w:pStyle w:val="Heading2"/>
+        <w:rPr>
+          <w:lang w:val="fr-FR"/>
+        </w:rPr>
+      </w:pPr>
+      <w:r>
+        <w:rPr>
+          <w:lang w:val="fr-FR"/>
+        </w:rPr>
+        <w:t>Autr</w:t>
+      </w:r>
+      <w:r>
+        <w:rPr>
+          <w:lang w:val="fr-FR"/>
+        </w:rPr>
+        <w:t>es erreurs ou absences à ne répéter pour notre application</w:t>
+      </w:r>
       <w:bookmarkStart w:id="0" w:name="_GoBack"/>
       <w:bookmarkEnd w:id="0"/>
+    </w:p>
+    <w:p>
+      <w:pPr>
+        <w:pStyle w:val="ListParagraph"/>
+        <w:numPr>
+          <w:ilvl w:val="0"/>
+          <w:numId w:val="1"/>
+        </w:numPr>
+        <w:rPr>
+          <w:lang w:val="fr-FR"/>
+        </w:rPr>
+      </w:pPr>
+      <w:r>
+        <w:rPr>
+          <w:lang w:val="fr-FR"/>
+        </w:rPr>
+        <w:t>L’absence de https. Or c’est important pour éventuel transfert de données utilisateur-serveur et pour le référencement par Google.</w:t>
+      </w:r>
+    </w:p>
+    <w:p>
+      <w:pPr>
+        <w:pStyle w:val="ListParagraph"/>
+        <w:numPr>
+          <w:ilvl w:val="0"/>
+          <w:numId w:val="1"/>
+        </w:numPr>
+        <w:rPr>
+          <w:lang w:val="fr-FR"/>
+        </w:rPr>
+      </w:pPr>
+      <w:r>
+        <w:rPr>
+          <w:lang w:val="fr-FR"/>
+        </w:rPr>
+        <w:t>Site web non responsive. Or aujourd’hui l’utilisation des smartphones et tablettes ne peut être ignorée.</w:t>
+      </w:r>
+    </w:p>
+    <w:p>
+      <w:pPr>
+        <w:pStyle w:val="ListParagraph"/>
+        <w:numPr>
+          <w:ilvl w:val="0"/>
+          <w:numId w:val="1"/>
+        </w:numPr>
+        <w:rPr>
+          <w:lang w:val="fr-FR"/>
+        </w:rPr>
+      </w:pPr>
+      <w:r>
+        <w:rPr>
+          <w:lang w:val="fr-FR"/>
+        </w:rPr>
+        <w:t>2 erreurs dans la console, ce qui nuit à la vitesse de chargement de la page.</w:t>
+      </w:r>
+    </w:p>
+    <w:p>
+      <w:pPr>
+        <w:ind w:left="360"/>
+        <w:rPr>
+          <w:lang w:val="fr-FR"/>
+        </w:rPr>
+      </w:pPr>
+    </w:p>
+    <w:p>
+      <w:pPr>
+        <w:rPr>
+          <w:lang w:val="fr-FR"/>
+        </w:rPr>
+      </w:pPr>
+      <w:r>
+        <w:rPr>
+          <w:lang w:val="fr-FR"/>
+        </w:rPr>
+        <w:t>Après vérification du site par le Markup Validation Service du W3C :</w:t>
+      </w:r>
+    </w:p>
+    <w:p>
+      <w:pPr>
+        <w:pStyle w:val="ListParagraph"/>
+        <w:numPr>
+          <w:ilvl w:val="0"/>
+          <w:numId w:val="4"/>
+        </w:numPr>
+        <w:rPr>
+          <w:lang w:val="fr-FR"/>
+        </w:rPr>
+      </w:pPr>
+      <w:r>
+        <w:rPr>
+          <w:lang w:val="fr-FR"/>
+        </w:rPr>
+        <w:t>Pas d’attribut « lang » qui pourtant aide au référencement par les moteurs de recherche.</w:t>
+      </w:r>
+    </w:p>
+    <w:p>
+      <w:pPr>
+        <w:pStyle w:val="ListParagraph"/>
+        <w:numPr>
+          <w:ilvl w:val="0"/>
+          <w:numId w:val="4"/>
+        </w:numPr>
+        <w:rPr>
+          <w:lang w:val="fr-FR"/>
+        </w:rPr>
+      </w:pPr>
+      <w:r>
+        <w:rPr>
+          <w:lang w:val="fr-FR"/>
+        </w:rPr>
+        <w:t>Pas d’attribut « alt » pour les images, ce qui nuit à l’accessibilité.</w:t>
+      </w:r>
+    </w:p>
+    <w:p>
+      <w:pPr>
+        <w:pStyle w:val="ListParagraph"/>
+        <w:numPr>
+          <w:ilvl w:val="0"/>
+          <w:numId w:val="4"/>
+        </w:numPr>
+        <w:rPr>
+          <w:lang w:val="fr-FR"/>
+        </w:rPr>
+      </w:pPr>
+      <w:r>
+        <w:rPr>
+          <w:lang w:val="fr-FR"/>
+        </w:rPr>
+        <w:t>Une structure du HTML à revoir, par exemple des Div dans des H3 ou des Span.</w:t>
+      </w:r>
+    </w:p>
+    <w:p>
+      <w:pPr>
+        <w:pStyle w:val="ListParagraph"/>
+        <w:numPr>
+          <w:ilvl w:val="0"/>
+          <w:numId w:val="4"/>
+        </w:numPr>
+        <w:rPr>
+          <w:lang w:val="fr-FR"/>
+        </w:rPr>
+      </w:pPr>
+      <w:r>
+        <w:rPr>
+          <w:lang w:val="fr-FR"/>
+        </w:rPr>
+        <w:t>Des ID dupliqués</w:t>
+      </w:r>
+    </w:p>
+    <w:p>
+      <w:pPr>
+        <w:pStyle w:val="ListParagraph"/>
+        <w:rPr>
+          <w:lang w:val="fr-FR"/>
+        </w:rPr>
+      </w:pPr>
+    </w:p>
+    <w:p>
+      <w:pPr>
+        <w:ind w:left="360"/>
+        <w:rPr>
+          <w:lang w:val="fr-FR"/>
+        </w:rPr>
+      </w:pPr>
     </w:p>
     <w:sectPr>
       <w:pgSz w:w="12240" w:h="15840"/>
@@ -1788,6 +1983,232 @@
 <file path=word/numbering.xml><?xml version="1.0" encoding="utf-8"?>
 <w:numbering xmlns:wpc="http://schemas.microsoft.com/office/word/2010/wordprocessingCanvas" xmlns:cx="http://schemas.microsoft.com/office/drawing/2014/chartex" xmlns:mc="http://schemas.openxmlformats.org/markup-compatibility/2006" xmlns:o="urn:schemas-microsoft-com:office:office" xmlns:r="http://schemas.openxmlformats.org/officeDocument/2006/relationships" xmlns:m="http://schemas.openxmlformats.org/officeDocument/2006/math" xmlns:v="urn:schemas-microsoft-com:vml" xmlns:wp14="http://schemas.microsoft.com/office/word/2010/wordprocessingDrawing" xmlns:wp="http://schemas.openxmlformats.org/drawingml/2006/wordprocessingDrawing" xmlns:w10="urn:schemas-microsoft-com:office:word" xmlns:w="http://schemas.openxmlformats.org/wordprocessingml/2006/main" xmlns:w14="http://schemas.microsoft.com/office/word/2010/wordml" xmlns:w15="http://schemas.microsoft.com/office/word/2012/wordml" xmlns:w16se="http://schemas.microsoft.com/office/word/2015/wordml/symex" xmlns:wpg="http://schemas.microsoft.com/office/word/2010/wordprocessingGroup" xmlns:wpi="http://schemas.microsoft.com/office/word/2010/wordprocessingInk" xmlns:wne="http://schemas.microsoft.com/office/word/2006/wordml" xmlns:wps="http://schemas.microsoft.com/office/word/2010/wordprocessingShape" mc:Ignorable="w14 w15 w16se wp14">
   <w:abstractNum w:abstractNumId="0" w15:restartNumberingAfterBreak="0">
+    <w:nsid w:val="03D47CCA"/>
+    <w:multiLevelType w:val="hybridMultilevel"/>
+    <w:tmpl w:val="55C000F0"/>
+    <w:lvl w:ilvl="0" w:tplc="04090001">
+      <w:start w:val="1"/>
+      <w:numFmt w:val="bullet"/>
+      <w:lvlText w:val=""/>
+      <w:lvlJc w:val="left"/>
+      <w:pPr>
+        <w:ind w:left="1080" w:hanging="360"/>
+      </w:pPr>
+      <w:rPr>
+        <w:rFonts w:ascii="Symbol" w:hAnsi="Symbol" w:hint="default"/>
+      </w:rPr>
+    </w:lvl>
+    <w:lvl w:ilvl="1" w:tplc="04090003" w:tentative="1">
+      <w:start w:val="1"/>
+      <w:numFmt w:val="bullet"/>
+      <w:lvlText w:val="o"/>
+      <w:lvlJc w:val="left"/>
+      <w:pPr>
+        <w:ind w:left="1800" w:hanging="360"/>
+      </w:pPr>
+      <w:rPr>
+        <w:rFonts w:ascii="Courier New" w:hAnsi="Courier New" w:cs="Courier New" w:hint="default"/>
+      </w:rPr>
+    </w:lvl>
+    <w:lvl w:ilvl="2" w:tplc="04090005" w:tentative="1">
+      <w:start w:val="1"/>
+      <w:numFmt w:val="bullet"/>
+      <w:lvlText w:val=""/>
+      <w:lvlJc w:val="left"/>
+      <w:pPr>
+        <w:ind w:left="2520" w:hanging="360"/>
+      </w:pPr>
+      <w:rPr>
+        <w:rFonts w:ascii="Wingdings" w:hAnsi="Wingdings" w:hint="default"/>
+      </w:rPr>
+    </w:lvl>
+    <w:lvl w:ilvl="3" w:tplc="04090001" w:tentative="1">
+      <w:start w:val="1"/>
+      <w:numFmt w:val="bullet"/>
+      <w:lvlText w:val=""/>
+      <w:lvlJc w:val="left"/>
+      <w:pPr>
+        <w:ind w:left="3240" w:hanging="360"/>
+      </w:pPr>
+      <w:rPr>
+        <w:rFonts w:ascii="Symbol" w:hAnsi="Symbol" w:hint="default"/>
+      </w:rPr>
+    </w:lvl>
+    <w:lvl w:ilvl="4" w:tplc="04090003" w:tentative="1">
+      <w:start w:val="1"/>
+      <w:numFmt w:val="bullet"/>
+      <w:lvlText w:val="o"/>
+      <w:lvlJc w:val="left"/>
+      <w:pPr>
+        <w:ind w:left="3960" w:hanging="360"/>
+      </w:pPr>
+      <w:rPr>
+        <w:rFonts w:ascii="Courier New" w:hAnsi="Courier New" w:cs="Courier New" w:hint="default"/>
+      </w:rPr>
+    </w:lvl>
+    <w:lvl w:ilvl="5" w:tplc="04090005" w:tentative="1">
+      <w:start w:val="1"/>
+      <w:numFmt w:val="bullet"/>
+      <w:lvlText w:val=""/>
+      <w:lvlJc w:val="left"/>
+      <w:pPr>
+        <w:ind w:left="4680" w:hanging="360"/>
+      </w:pPr>
+      <w:rPr>
+        <w:rFonts w:ascii="Wingdings" w:hAnsi="Wingdings" w:hint="default"/>
+      </w:rPr>
+    </w:lvl>
+    <w:lvl w:ilvl="6" w:tplc="04090001" w:tentative="1">
+      <w:start w:val="1"/>
+      <w:numFmt w:val="bullet"/>
+      <w:lvlText w:val=""/>
+      <w:lvlJc w:val="left"/>
+      <w:pPr>
+        <w:ind w:left="5400" w:hanging="360"/>
+      </w:pPr>
+      <w:rPr>
+        <w:rFonts w:ascii="Symbol" w:hAnsi="Symbol" w:hint="default"/>
+      </w:rPr>
+    </w:lvl>
+    <w:lvl w:ilvl="7" w:tplc="04090003" w:tentative="1">
+      <w:start w:val="1"/>
+      <w:numFmt w:val="bullet"/>
+      <w:lvlText w:val="o"/>
+      <w:lvlJc w:val="left"/>
+      <w:pPr>
+        <w:ind w:left="6120" w:hanging="360"/>
+      </w:pPr>
+      <w:rPr>
+        <w:rFonts w:ascii="Courier New" w:hAnsi="Courier New" w:cs="Courier New" w:hint="default"/>
+      </w:rPr>
+    </w:lvl>
+    <w:lvl w:ilvl="8" w:tplc="04090005" w:tentative="1">
+      <w:start w:val="1"/>
+      <w:numFmt w:val="bullet"/>
+      <w:lvlText w:val=""/>
+      <w:lvlJc w:val="left"/>
+      <w:pPr>
+        <w:ind w:left="6840" w:hanging="360"/>
+      </w:pPr>
+      <w:rPr>
+        <w:rFonts w:ascii="Wingdings" w:hAnsi="Wingdings" w:hint="default"/>
+      </w:rPr>
+    </w:lvl>
+  </w:abstractNum>
+  <w:abstractNum w:abstractNumId="1" w15:restartNumberingAfterBreak="0">
+    <w:nsid w:val="2650138E"/>
+    <w:multiLevelType w:val="hybridMultilevel"/>
+    <w:tmpl w:val="E71227F8"/>
+    <w:lvl w:ilvl="0" w:tplc="04090001">
+      <w:start w:val="1"/>
+      <w:numFmt w:val="bullet"/>
+      <w:lvlText w:val=""/>
+      <w:lvlJc w:val="left"/>
+      <w:pPr>
+        <w:ind w:left="720" w:hanging="360"/>
+      </w:pPr>
+      <w:rPr>
+        <w:rFonts w:ascii="Symbol" w:hAnsi="Symbol" w:hint="default"/>
+      </w:rPr>
+    </w:lvl>
+    <w:lvl w:ilvl="1" w:tplc="04090003" w:tentative="1">
+      <w:start w:val="1"/>
+      <w:numFmt w:val="bullet"/>
+      <w:lvlText w:val="o"/>
+      <w:lvlJc w:val="left"/>
+      <w:pPr>
+        <w:ind w:left="1440" w:hanging="360"/>
+      </w:pPr>
+      <w:rPr>
+        <w:rFonts w:ascii="Courier New" w:hAnsi="Courier New" w:cs="Courier New" w:hint="default"/>
+      </w:rPr>
+    </w:lvl>
+    <w:lvl w:ilvl="2" w:tplc="04090005" w:tentative="1">
+      <w:start w:val="1"/>
+      <w:numFmt w:val="bullet"/>
+      <w:lvlText w:val=""/>
+      <w:lvlJc w:val="left"/>
+      <w:pPr>
+        <w:ind w:left="2160" w:hanging="360"/>
+      </w:pPr>
+      <w:rPr>
+        <w:rFonts w:ascii="Wingdings" w:hAnsi="Wingdings" w:hint="default"/>
+      </w:rPr>
+    </w:lvl>
+    <w:lvl w:ilvl="3" w:tplc="04090001" w:tentative="1">
+      <w:start w:val="1"/>
+      <w:numFmt w:val="bullet"/>
+      <w:lvlText w:val=""/>
+      <w:lvlJc w:val="left"/>
+      <w:pPr>
+        <w:ind w:left="2880" w:hanging="360"/>
+      </w:pPr>
+      <w:rPr>
+        <w:rFonts w:ascii="Symbol" w:hAnsi="Symbol" w:hint="default"/>
+      </w:rPr>
+    </w:lvl>
+    <w:lvl w:ilvl="4" w:tplc="04090003" w:tentative="1">
+      <w:start w:val="1"/>
+      <w:numFmt w:val="bullet"/>
+      <w:lvlText w:val="o"/>
+      <w:lvlJc w:val="left"/>
+      <w:pPr>
+        <w:ind w:left="3600" w:hanging="360"/>
+      </w:pPr>
+      <w:rPr>
+        <w:rFonts w:ascii="Courier New" w:hAnsi="Courier New" w:cs="Courier New" w:hint="default"/>
+      </w:rPr>
+    </w:lvl>
+    <w:lvl w:ilvl="5" w:tplc="04090005" w:tentative="1">
+      <w:start w:val="1"/>
+      <w:numFmt w:val="bullet"/>
+      <w:lvlText w:val=""/>
+      <w:lvlJc w:val="left"/>
+      <w:pPr>
+        <w:ind w:left="4320" w:hanging="360"/>
+      </w:pPr>
+      <w:rPr>
+        <w:rFonts w:ascii="Wingdings" w:hAnsi="Wingdings" w:hint="default"/>
+      </w:rPr>
+    </w:lvl>
+    <w:lvl w:ilvl="6" w:tplc="04090001" w:tentative="1">
+      <w:start w:val="1"/>
+      <w:numFmt w:val="bullet"/>
+      <w:lvlText w:val=""/>
+      <w:lvlJc w:val="left"/>
+      <w:pPr>
+        <w:ind w:left="5040" w:hanging="360"/>
+      </w:pPr>
+      <w:rPr>
+        <w:rFonts w:ascii="Symbol" w:hAnsi="Symbol" w:hint="default"/>
+      </w:rPr>
+    </w:lvl>
+    <w:lvl w:ilvl="7" w:tplc="04090003" w:tentative="1">
+      <w:start w:val="1"/>
+      <w:numFmt w:val="bullet"/>
+      <w:lvlText w:val="o"/>
+      <w:lvlJc w:val="left"/>
+      <w:pPr>
+        <w:ind w:left="5760" w:hanging="360"/>
+      </w:pPr>
+      <w:rPr>
+        <w:rFonts w:ascii="Courier New" w:hAnsi="Courier New" w:cs="Courier New" w:hint="default"/>
+      </w:rPr>
+    </w:lvl>
+    <w:lvl w:ilvl="8" w:tplc="04090005" w:tentative="1">
+      <w:start w:val="1"/>
+      <w:numFmt w:val="bullet"/>
+      <w:lvlText w:val=""/>
+      <w:lvlJc w:val="left"/>
+      <w:pPr>
+        <w:ind w:left="6480" w:hanging="360"/>
+      </w:pPr>
+      <w:rPr>
+        <w:rFonts w:ascii="Wingdings" w:hAnsi="Wingdings" w:hint="default"/>
+      </w:rPr>
+    </w:lvl>
+  </w:abstractNum>
+  <w:abstractNum w:abstractNumId="2" w15:restartNumberingAfterBreak="0">
     <w:nsid w:val="31316EAF"/>
     <w:multiLevelType w:val="hybridMultilevel"/>
     <w:tmpl w:val="07907D90"/>
@@ -1899,10 +2320,10 @@
       </w:rPr>
     </w:lvl>
   </w:abstractNum>
-  <w:abstractNum w:abstractNumId="1" w15:restartNumberingAfterBreak="0">
+  <w:abstractNum w:abstractNumId="3" w15:restartNumberingAfterBreak="0">
     <w:nsid w:val="6F474BD6"/>
     <w:multiLevelType w:val="hybridMultilevel"/>
-    <w:tmpl w:val="11902BC4"/>
+    <w:tmpl w:val="6BE82B44"/>
     <w:lvl w:ilvl="0" w:tplc="04090001">
       <w:start w:val="1"/>
       <w:numFmt w:val="bullet"/>
@@ -2013,10 +2434,16 @@
     </w:lvl>
   </w:abstractNum>
   <w:num w:numId="1">
-    <w:abstractNumId w:val="1"/>
+    <w:abstractNumId w:val="3"/>
   </w:num>
   <w:num w:numId="2">
+    <w:abstractNumId w:val="2"/>
+  </w:num>
+  <w:num w:numId="3">
     <w:abstractNumId w:val="0"/>
+  </w:num>
+  <w:num w:numId="4">
+    <w:abstractNumId w:val="1"/>
   </w:num>
 </w:numbering>
 </file>

</xml_diff>